<commit_message>
report added and error for failed api was fixed
</commit_message>
<xml_diff>
--- a/Report.docx
+++ b/Report.docx
@@ -6,14 +6,22 @@
       <w:pPr>
         <w:jc w:val="center"/>
         <w:rPr>
-          <w:sz w:val="32"/>
-          <w:szCs w:val="32"/>
-        </w:rPr>
-      </w:pPr>
-      <w:r>
-        <w:rPr>
-          <w:sz w:val="32"/>
-          <w:szCs w:val="32"/>
+          <w:rFonts w:ascii="Arial" w:hAnsi="Arial" w:cs="Arial"/>
+          <w:color w:val="202122"/>
+          <w:sz w:val="32"/>
+          <w:szCs w:val="32"/>
+          <w:shd w:val="clear" w:color="auto" w:fill="FFFFFF"/>
+          <w:lang w:bidi="fa-IR"/>
+        </w:rPr>
+      </w:pPr>
+      <w:r>
+        <w:rPr>
+          <w:rFonts w:ascii="Arial" w:hAnsi="Arial" w:cs="Arial"/>
+          <w:color w:val="202122"/>
+          <w:sz w:val="32"/>
+          <w:szCs w:val="32"/>
+          <w:shd w:val="clear" w:color="auto" w:fill="FFFFFF"/>
+          <w:lang w:bidi="fa-IR"/>
         </w:rPr>
         <w:t>Report</w:t>
       </w:r>
@@ -21,118 +29,683 @@
     <w:p>
       <w:pPr>
         <w:rPr>
-          <w:sz w:val="32"/>
-          <w:szCs w:val="32"/>
-        </w:rPr>
-      </w:pPr>
-      <w:r>
-        <w:rPr>
-          <w:sz w:val="32"/>
-          <w:szCs w:val="32"/>
-        </w:rPr>
-        <w:t>1- We get the API key from the weather forecast site and send API requests to the site, and then perform some complex operations to get the JSON string from the site.</w:t>
-      </w:r>
-    </w:p>
-    <w:p>
-      <w:pPr>
-        <w:rPr>
-          <w:sz w:val="32"/>
-          <w:szCs w:val="32"/>
-        </w:rPr>
-      </w:pPr>
-      <w:r>
-        <w:rPr>
-          <w:sz w:val="32"/>
-          <w:szCs w:val="32"/>
-        </w:rPr>
-        <w:t xml:space="preserve">2- We create a JSON object from the JSON string and then we have key-value pairs such as </w:t>
+          <w:rFonts w:ascii="Arial" w:hAnsi="Arial" w:cs="Arial"/>
+          <w:color w:val="202122"/>
+          <w:sz w:val="32"/>
+          <w:szCs w:val="32"/>
+          <w:shd w:val="clear" w:color="auto" w:fill="FFFFFF"/>
+          <w:lang w:bidi="fa-IR"/>
+        </w:rPr>
+      </w:pPr>
+      <w:r>
+        <w:rPr>
+          <w:rFonts w:ascii="Arial" w:hAnsi="Arial" w:cs="Arial"/>
+          <w:color w:val="202122"/>
+          <w:sz w:val="32"/>
+          <w:szCs w:val="32"/>
+          <w:shd w:val="clear" w:color="auto" w:fill="FFFFFF"/>
+          <w:lang w:bidi="fa-IR"/>
+        </w:rPr>
+        <w:t xml:space="preserve">What does the </w:t>
       </w:r>
       <w:proofErr w:type="spellStart"/>
       <w:r>
         <w:rPr>
-          <w:sz w:val="32"/>
-          <w:szCs w:val="32"/>
-        </w:rPr>
-        <w:t>hashmap</w:t>
+          <w:rFonts w:ascii="Arial" w:hAnsi="Arial" w:cs="Arial"/>
+          <w:color w:val="202122"/>
+          <w:sz w:val="32"/>
+          <w:szCs w:val="32"/>
+          <w:shd w:val="clear" w:color="auto" w:fill="FFFFFF"/>
+          <w:lang w:bidi="fa-IR"/>
+        </w:rPr>
+        <w:t>getWeatherData</w:t>
       </w:r>
       <w:proofErr w:type="spellEnd"/>
       <w:r>
         <w:rPr>
-          <w:sz w:val="32"/>
-          <w:szCs w:val="32"/>
-        </w:rPr>
-        <w:t xml:space="preserve"> and </w:t>
+          <w:rFonts w:ascii="Arial" w:hAnsi="Arial" w:cs="Arial"/>
+          <w:color w:val="202122"/>
+          <w:sz w:val="32"/>
+          <w:szCs w:val="32"/>
+          <w:shd w:val="clear" w:color="auto" w:fill="FFFFFF"/>
+          <w:lang w:bidi="fa-IR"/>
+        </w:rPr>
+        <w:t xml:space="preserve"> do step by step?</w:t>
+      </w:r>
+    </w:p>
+    <w:p>
+      <w:pPr>
+        <w:rPr>
+          <w:rFonts w:ascii="Arial" w:hAnsi="Arial" w:cs="Arial"/>
+          <w:color w:val="202122"/>
+          <w:sz w:val="32"/>
+          <w:szCs w:val="32"/>
+          <w:shd w:val="clear" w:color="auto" w:fill="FFFFFF"/>
+          <w:lang w:bidi="fa-IR"/>
+        </w:rPr>
+      </w:pPr>
+      <w:r>
+        <w:rPr>
+          <w:rFonts w:ascii="Arial" w:hAnsi="Arial" w:cs="Arial"/>
+          <w:color w:val="202122"/>
+          <w:sz w:val="32"/>
+          <w:szCs w:val="32"/>
+          <w:shd w:val="clear" w:color="auto" w:fill="FFFFFF"/>
+          <w:lang w:bidi="fa-IR"/>
+        </w:rPr>
+        <w:t xml:space="preserve">make a URL object that holds our AIP URL address. Then make a connection object and open the connection with the server and put the way of transport to “get” in the final, the </w:t>
       </w:r>
       <w:proofErr w:type="spellStart"/>
       <w:r>
         <w:rPr>
-          <w:sz w:val="32"/>
-          <w:szCs w:val="32"/>
-        </w:rPr>
-        <w:t>hashtable</w:t>
+          <w:rFonts w:ascii="Arial" w:hAnsi="Arial" w:cs="Arial"/>
+          <w:color w:val="202122"/>
+          <w:sz w:val="32"/>
+          <w:szCs w:val="32"/>
+          <w:shd w:val="clear" w:color="auto" w:fill="FFFFFF"/>
+          <w:lang w:bidi="fa-IR"/>
+        </w:rPr>
+        <w:t>bufferReader</w:t>
       </w:r>
       <w:proofErr w:type="spellEnd"/>
       <w:r>
         <w:rPr>
-          <w:sz w:val="32"/>
-          <w:szCs w:val="32"/>
-        </w:rPr>
-        <w:t>, and we can easily access its items with its key.</w:t>
-      </w:r>
-    </w:p>
-    <w:p>
-      <w:pPr>
-        <w:rPr>
-          <w:sz w:val="32"/>
-          <w:szCs w:val="32"/>
-        </w:rPr>
-      </w:pPr>
-      <w:r>
-        <w:rPr>
-          <w:sz w:val="32"/>
-          <w:szCs w:val="32"/>
-        </w:rPr>
-        <w:t>3- so we want the key of the items we want to print.</w:t>
-      </w:r>
-    </w:p>
-    <w:p>
-      <w:pPr>
-        <w:rPr>
-          <w:sz w:val="32"/>
-          <w:szCs w:val="32"/>
-        </w:rPr>
-      </w:pPr>
-      <w:r>
-        <w:rPr>
-          <w:sz w:val="32"/>
-          <w:szCs w:val="32"/>
-        </w:rPr>
-        <w:t>To do this, we can use a test API request and parse the JSON output</w:t>
-      </w:r>
-    </w:p>
-    <w:p>
-      <w:pPr>
-        <w:rPr>
-          <w:sz w:val="32"/>
-          <w:szCs w:val="32"/>
-        </w:rPr>
-      </w:pPr>
-      <w:r>
-        <w:rPr>
-          <w:sz w:val="32"/>
-          <w:szCs w:val="32"/>
-        </w:rPr>
-        <w:t>When we do this, we have our keys and use them in functions</w:t>
-      </w:r>
-    </w:p>
-    <w:p>
-      <w:r>
-        <w:rPr>
-          <w:sz w:val="32"/>
-          <w:szCs w:val="32"/>
-        </w:rPr>
-        <w:t>4- Finally, we have all the information we need and we simply print them.</w:t>
-      </w:r>
+          <w:rFonts w:ascii="Arial" w:hAnsi="Arial" w:cs="Arial"/>
+          <w:color w:val="202122"/>
+          <w:sz w:val="32"/>
+          <w:szCs w:val="32"/>
+          <w:shd w:val="clear" w:color="auto" w:fill="FFFFFF"/>
+          <w:lang w:bidi="fa-IR"/>
+        </w:rPr>
+        <w:t xml:space="preserve"> object gets and stores the data stream sent by the servers after that, we use a while loop to convert multi-line data to one line and then return it.</w:t>
+      </w:r>
+    </w:p>
+    <w:p>
+      <w:pPr>
+        <w:rPr>
+          <w:rFonts w:ascii="Arial" w:hAnsi="Arial" w:cs="Arial"/>
+          <w:color w:val="202122"/>
+          <w:sz w:val="32"/>
+          <w:szCs w:val="32"/>
+          <w:shd w:val="clear" w:color="auto" w:fill="FFFFFF"/>
+          <w:lang w:bidi="fa-IR"/>
+        </w:rPr>
+      </w:pPr>
+      <w:r>
+        <w:rPr>
+          <w:rFonts w:ascii="Arial" w:hAnsi="Arial" w:cs="Arial"/>
+          <w:color w:val="202122"/>
+          <w:sz w:val="32"/>
+          <w:szCs w:val="32"/>
+          <w:shd w:val="clear" w:color="auto" w:fill="FFFFFF"/>
+          <w:lang w:bidi="fa-IR"/>
+        </w:rPr>
+        <w:t>Whenever a problem occurs in Wherever of these functions it goes in the catch block and then returns null.</w:t>
+      </w:r>
+    </w:p>
+    <w:p>
+      <w:pPr>
+        <w:rPr>
+          <w:rFonts w:ascii="Arial" w:hAnsi="Arial" w:cs="Arial"/>
+          <w:color w:val="202122"/>
+          <w:sz w:val="32"/>
+          <w:szCs w:val="32"/>
+          <w:shd w:val="clear" w:color="auto" w:fill="FFFFFF"/>
+          <w:lang w:bidi="fa-IR"/>
+        </w:rPr>
+      </w:pPr>
+    </w:p>
+    <w:p>
+      <w:pPr>
+        <w:rPr>
+          <w:rFonts w:ascii="Arial" w:hAnsi="Arial" w:cs="Arial"/>
+          <w:color w:val="202122"/>
+          <w:sz w:val="32"/>
+          <w:szCs w:val="32"/>
+          <w:shd w:val="clear" w:color="auto" w:fill="FFFFFF"/>
+          <w:lang w:bidi="fa-IR"/>
+        </w:rPr>
+      </w:pPr>
+      <w:r>
+        <w:rPr>
+          <w:rFonts w:ascii="Arial" w:hAnsi="Arial" w:cs="Arial"/>
+          <w:color w:val="202122"/>
+          <w:sz w:val="32"/>
+          <w:szCs w:val="32"/>
+          <w:shd w:val="clear" w:color="auto" w:fill="FFFFFF"/>
+          <w:lang w:bidi="fa-IR"/>
+        </w:rPr>
+        <w:t>What is JSON?</w:t>
+      </w:r>
+    </w:p>
+    <w:p>
+      <w:pPr>
+        <w:rPr>
+          <w:rFonts w:ascii="Arial" w:hAnsi="Arial" w:cs="Arial"/>
+          <w:color w:val="202122"/>
+          <w:sz w:val="24"/>
+          <w:szCs w:val="24"/>
+          <w:shd w:val="clear" w:color="auto" w:fill="FFFFFF"/>
+          <w:lang w:bidi="fa-IR"/>
+        </w:rPr>
+      </w:pPr>
+      <w:r>
+        <w:rPr>
+          <w:rFonts w:ascii="Arial" w:hAnsi="Arial" w:cs="Arial"/>
+          <w:color w:val="202122"/>
+          <w:sz w:val="24"/>
+          <w:szCs w:val="24"/>
+          <w:shd w:val="clear" w:color="auto" w:fill="FFFFFF"/>
+          <w:lang w:bidi="fa-IR"/>
+        </w:rPr>
+        <w:t>JSON (JavaScript Object Notation, pronounced /ˈ</w:t>
+      </w:r>
+      <w:proofErr w:type="spellStart"/>
+      <w:r>
+        <w:rPr>
+          <w:rFonts w:ascii="Arial" w:hAnsi="Arial" w:cs="Arial"/>
+          <w:color w:val="202122"/>
+          <w:sz w:val="24"/>
+          <w:szCs w:val="24"/>
+          <w:shd w:val="clear" w:color="auto" w:fill="FFFFFF"/>
+          <w:lang w:bidi="fa-IR"/>
+        </w:rPr>
+        <w:t>dʒeɪsən</w:t>
+      </w:r>
+      <w:proofErr w:type="spellEnd"/>
+      <w:r>
+        <w:rPr>
+          <w:rFonts w:ascii="Arial" w:hAnsi="Arial" w:cs="Arial"/>
+          <w:color w:val="202122"/>
+          <w:sz w:val="24"/>
+          <w:szCs w:val="24"/>
+          <w:shd w:val="clear" w:color="auto" w:fill="FFFFFF"/>
+          <w:lang w:bidi="fa-IR"/>
+        </w:rPr>
+        <w:t>/; also /ˈ</w:t>
+      </w:r>
+      <w:proofErr w:type="spellStart"/>
+      <w:r>
+        <w:rPr>
+          <w:rFonts w:ascii="Arial" w:hAnsi="Arial" w:cs="Arial"/>
+          <w:color w:val="202122"/>
+          <w:sz w:val="24"/>
+          <w:szCs w:val="24"/>
+          <w:shd w:val="clear" w:color="auto" w:fill="FFFFFF"/>
+          <w:lang w:bidi="fa-IR"/>
+        </w:rPr>
+        <w:t>dʒeɪˌsɒn</w:t>
+      </w:r>
+      <w:proofErr w:type="spellEnd"/>
+      <w:r>
+        <w:rPr>
+          <w:rFonts w:ascii="Arial" w:hAnsi="Arial" w:cs="Arial"/>
+          <w:color w:val="202122"/>
+          <w:sz w:val="24"/>
+          <w:szCs w:val="24"/>
+          <w:shd w:val="clear" w:color="auto" w:fill="FFFFFF"/>
+          <w:lang w:bidi="fa-IR"/>
+        </w:rPr>
+        <w:t>/) is an open standard file format and data interchange format that uses human-readable text to store and transmit data objects consisting of attribute–value pairs and arrays (or other serializable values). It is a common data format with diverse uses in electronic data interchange, including that of web applications with servers.</w:t>
+      </w:r>
+    </w:p>
+    <w:p>
+      <w:pPr>
+        <w:rPr>
+          <w:rFonts w:ascii="Arial" w:hAnsi="Arial" w:cs="Arial"/>
+          <w:color w:val="202122"/>
+          <w:sz w:val="32"/>
+          <w:szCs w:val="32"/>
+          <w:shd w:val="clear" w:color="auto" w:fill="FFFFFF"/>
+          <w:lang w:bidi="fa-IR"/>
+        </w:rPr>
+      </w:pPr>
+      <w:r>
+        <w:rPr>
+          <w:rFonts w:ascii="Arial" w:hAnsi="Arial" w:cs="Arial"/>
+          <w:color w:val="202122"/>
+          <w:sz w:val="32"/>
+          <w:szCs w:val="32"/>
+          <w:shd w:val="clear" w:color="auto" w:fill="FFFFFF"/>
+          <w:lang w:bidi="fa-IR"/>
+        </w:rPr>
+        <w:t>is said by wiki. But how can we use it?</w:t>
+      </w:r>
+    </w:p>
+    <w:p>
+      <w:pPr>
+        <w:rPr>
+          <w:rFonts w:ascii="Arial" w:hAnsi="Arial" w:cs="Arial"/>
+          <w:color w:val="202122"/>
+          <w:sz w:val="32"/>
+          <w:szCs w:val="32"/>
+          <w:shd w:val="clear" w:color="auto" w:fill="FFFFFF"/>
+          <w:lang w:bidi="fa-IR"/>
+        </w:rPr>
+      </w:pPr>
+      <w:r>
+        <w:rPr>
+          <w:rFonts w:ascii="Arial" w:hAnsi="Arial" w:cs="Arial"/>
+          <w:color w:val="202122"/>
+          <w:sz w:val="32"/>
+          <w:szCs w:val="32"/>
+          <w:shd w:val="clear" w:color="auto" w:fill="FFFFFF"/>
+          <w:lang w:bidi="fa-IR"/>
+        </w:rPr>
+        <w:t xml:space="preserve">It is similar to </w:t>
+      </w:r>
+      <w:proofErr w:type="spellStart"/>
+      <w:r>
+        <w:rPr>
+          <w:rFonts w:ascii="Arial" w:hAnsi="Arial" w:cs="Arial"/>
+          <w:color w:val="202122"/>
+          <w:sz w:val="32"/>
+          <w:szCs w:val="32"/>
+          <w:shd w:val="clear" w:color="auto" w:fill="FFFFFF"/>
+          <w:lang w:bidi="fa-IR"/>
+        </w:rPr>
+        <w:t>dict</w:t>
+      </w:r>
+      <w:proofErr w:type="spellEnd"/>
+      <w:r>
+        <w:rPr>
+          <w:rFonts w:ascii="Arial" w:hAnsi="Arial" w:cs="Arial"/>
+          <w:color w:val="202122"/>
+          <w:sz w:val="32"/>
+          <w:szCs w:val="32"/>
+          <w:shd w:val="clear" w:color="auto" w:fill="FFFFFF"/>
+          <w:lang w:bidi="fa-IR"/>
+        </w:rPr>
+        <w:t xml:space="preserve"> in phyton and hash set in java but it was sent with string format and we must convert this string to JSON obj to use it. The JSON obj has methods that return value by getting keys like </w:t>
+      </w:r>
+      <w:proofErr w:type="gramStart"/>
+      <w:r>
+        <w:rPr>
+          <w:rFonts w:ascii="Arial" w:hAnsi="Arial" w:cs="Arial"/>
+          <w:color w:val="202122"/>
+          <w:sz w:val="32"/>
+          <w:szCs w:val="32"/>
+          <w:shd w:val="clear" w:color="auto" w:fill="FFFFFF"/>
+          <w:lang w:bidi="fa-IR"/>
+        </w:rPr>
+        <w:t>get(</w:t>
+      </w:r>
+      <w:proofErr w:type="gramEnd"/>
+      <w:r>
+        <w:rPr>
+          <w:rFonts w:ascii="Arial" w:hAnsi="Arial" w:cs="Arial"/>
+          <w:color w:val="202122"/>
+          <w:sz w:val="32"/>
+          <w:szCs w:val="32"/>
+          <w:shd w:val="clear" w:color="auto" w:fill="FFFFFF"/>
+          <w:lang w:bidi="fa-IR"/>
+        </w:rPr>
+        <w:t xml:space="preserve">), </w:t>
+      </w:r>
+      <w:proofErr w:type="spellStart"/>
+      <w:r>
+        <w:rPr>
+          <w:rFonts w:ascii="Arial" w:hAnsi="Arial" w:cs="Arial"/>
+          <w:color w:val="202122"/>
+          <w:sz w:val="32"/>
+          <w:szCs w:val="32"/>
+          <w:shd w:val="clear" w:color="auto" w:fill="FFFFFF"/>
+          <w:lang w:bidi="fa-IR"/>
+        </w:rPr>
+        <w:t>getInt</w:t>
+      </w:r>
+      <w:proofErr w:type="spellEnd"/>
+      <w:r>
+        <w:rPr>
+          <w:rFonts w:ascii="Arial" w:hAnsi="Arial" w:cs="Arial"/>
+          <w:color w:val="202122"/>
+          <w:sz w:val="32"/>
+          <w:szCs w:val="32"/>
+          <w:shd w:val="clear" w:color="auto" w:fill="FFFFFF"/>
+          <w:lang w:bidi="fa-IR"/>
+        </w:rPr>
+        <w:t xml:space="preserve">(), and </w:t>
+      </w:r>
+      <w:proofErr w:type="spellStart"/>
+      <w:r>
+        <w:rPr>
+          <w:rFonts w:ascii="Arial" w:hAnsi="Arial" w:cs="Arial"/>
+          <w:color w:val="202122"/>
+          <w:sz w:val="32"/>
+          <w:szCs w:val="32"/>
+          <w:shd w:val="clear" w:color="auto" w:fill="FFFFFF"/>
+          <w:lang w:bidi="fa-IR"/>
+        </w:rPr>
+        <w:t>getDouble</w:t>
+      </w:r>
+      <w:proofErr w:type="spellEnd"/>
+      <w:r>
+        <w:rPr>
+          <w:rFonts w:ascii="Arial" w:hAnsi="Arial" w:cs="Arial"/>
+          <w:color w:val="202122"/>
+          <w:sz w:val="32"/>
+          <w:szCs w:val="32"/>
+          <w:shd w:val="clear" w:color="auto" w:fill="FFFFFF"/>
+          <w:lang w:bidi="fa-IR"/>
+        </w:rPr>
+        <w:t>(), …..</w:t>
+      </w:r>
+    </w:p>
+    <w:p>
+      <w:pPr>
+        <w:rPr>
+          <w:rFonts w:ascii="Arial" w:hAnsi="Arial" w:cs="Arial"/>
+          <w:color w:val="202122"/>
+          <w:sz w:val="32"/>
+          <w:szCs w:val="32"/>
+          <w:shd w:val="clear" w:color="auto" w:fill="FFFFFF"/>
+          <w:lang w:bidi="fa-IR"/>
+        </w:rPr>
+      </w:pPr>
+      <w:r>
+        <w:rPr>
+          <w:rFonts w:ascii="Arial" w:hAnsi="Arial" w:cs="Arial"/>
+          <w:color w:val="202122"/>
+          <w:sz w:val="32"/>
+          <w:szCs w:val="32"/>
+          <w:shd w:val="clear" w:color="auto" w:fill="FFFFFF"/>
+          <w:lang w:bidi="fa-IR"/>
+        </w:rPr>
+        <w:t>The JSON string value can have some types in it like int, float, string, list, or even another JSON string but the key must be a string.</w:t>
+      </w:r>
+    </w:p>
+    <w:p>
+      <w:pPr>
+        <w:rPr>
+          <w:rFonts w:ascii="Arial" w:hAnsi="Arial" w:cs="Arial"/>
+          <w:color w:val="202122"/>
+          <w:sz w:val="32"/>
+          <w:szCs w:val="32"/>
+          <w:shd w:val="clear" w:color="auto" w:fill="FFFFFF"/>
+          <w:lang w:bidi="fa-IR"/>
+        </w:rPr>
+      </w:pPr>
+      <w:r>
+        <w:rPr>
+          <w:rFonts w:ascii="Arial" w:hAnsi="Arial" w:cs="Arial"/>
+          <w:color w:val="202122"/>
+          <w:sz w:val="32"/>
+          <w:szCs w:val="32"/>
+          <w:shd w:val="clear" w:color="auto" w:fill="FFFFFF"/>
+          <w:lang w:bidi="fa-IR"/>
+        </w:rPr>
+        <w:t xml:space="preserve">In this way when we have a </w:t>
+      </w:r>
+      <w:proofErr w:type="gramStart"/>
+      <w:r>
+        <w:rPr>
+          <w:rFonts w:ascii="Arial" w:hAnsi="Arial" w:cs="Arial"/>
+          <w:color w:val="202122"/>
+          <w:sz w:val="32"/>
+          <w:szCs w:val="32"/>
+          <w:shd w:val="clear" w:color="auto" w:fill="FFFFFF"/>
+          <w:lang w:bidi="fa-IR"/>
+        </w:rPr>
+        <w:t>key</w:t>
+      </w:r>
+      <w:proofErr w:type="gramEnd"/>
+      <w:r>
+        <w:rPr>
+          <w:rFonts w:ascii="Arial" w:hAnsi="Arial" w:cs="Arial"/>
+          <w:color w:val="202122"/>
+          <w:sz w:val="32"/>
+          <w:szCs w:val="32"/>
+          <w:shd w:val="clear" w:color="auto" w:fill="FFFFFF"/>
+          <w:lang w:bidi="fa-IR"/>
+        </w:rPr>
+        <w:t xml:space="preserve"> we easily access the data that store in JSON obj.</w:t>
+      </w:r>
+    </w:p>
+    <w:p>
+      <w:pPr>
+        <w:rPr>
+          <w:rFonts w:ascii="Arial" w:hAnsi="Arial" w:cs="Arial"/>
+          <w:color w:val="202122"/>
+          <w:sz w:val="32"/>
+          <w:szCs w:val="32"/>
+          <w:shd w:val="clear" w:color="auto" w:fill="FFFFFF"/>
+          <w:lang w:bidi="fa-IR"/>
+        </w:rPr>
+      </w:pPr>
+    </w:p>
+    <w:p>
+      <w:pPr>
+        <w:rPr>
+          <w:rFonts w:ascii="Arial" w:hAnsi="Arial" w:cs="Arial"/>
+          <w:color w:val="202122"/>
+          <w:sz w:val="32"/>
+          <w:szCs w:val="32"/>
+          <w:shd w:val="clear" w:color="auto" w:fill="FFFFFF"/>
+          <w:lang w:bidi="fa-IR"/>
+        </w:rPr>
+      </w:pPr>
+    </w:p>
+    <w:p>
+      <w:pPr>
+        <w:rPr>
+          <w:rFonts w:ascii="Arial" w:hAnsi="Arial" w:cs="Arial"/>
+          <w:color w:val="202122"/>
+          <w:sz w:val="32"/>
+          <w:szCs w:val="32"/>
+          <w:shd w:val="clear" w:color="auto" w:fill="FFFFFF"/>
+          <w:lang w:bidi="fa-IR"/>
+        </w:rPr>
+      </w:pPr>
+    </w:p>
+    <w:p>
+      <w:pPr>
+        <w:rPr>
+          <w:rFonts w:ascii="Arial" w:hAnsi="Arial" w:cs="Arial"/>
+          <w:color w:val="202122"/>
+          <w:sz w:val="32"/>
+          <w:szCs w:val="32"/>
+          <w:shd w:val="clear" w:color="auto" w:fill="FFFFFF"/>
+          <w:lang w:bidi="fa-IR"/>
+        </w:rPr>
+      </w:pPr>
+      <w:r>
+        <w:rPr>
+          <w:rFonts w:ascii="Arial" w:hAnsi="Arial" w:cs="Arial"/>
+          <w:color w:val="202122"/>
+          <w:sz w:val="32"/>
+          <w:szCs w:val="32"/>
+          <w:shd w:val="clear" w:color="auto" w:fill="FFFFFF"/>
+          <w:lang w:bidi="fa-IR"/>
+        </w:rPr>
+        <w:t xml:space="preserve">In this program, a function is provided for each task. </w:t>
+      </w:r>
+    </w:p>
+    <w:p>
+      <w:pPr>
+        <w:rPr>
+          <w:rFonts w:ascii="Arial" w:hAnsi="Arial" w:cs="Arial"/>
+          <w:color w:val="202122"/>
+          <w:sz w:val="32"/>
+          <w:szCs w:val="32"/>
+          <w:shd w:val="clear" w:color="auto" w:fill="FFFFFF"/>
+          <w:lang w:bidi="fa-IR"/>
+        </w:rPr>
+      </w:pPr>
+      <w:r>
+        <w:rPr>
+          <w:rFonts w:ascii="Arial" w:hAnsi="Arial" w:cs="Arial"/>
+          <w:color w:val="202122"/>
+          <w:sz w:val="32"/>
+          <w:szCs w:val="32"/>
+          <w:shd w:val="clear" w:color="auto" w:fill="FFFFFF"/>
+          <w:lang w:bidi="fa-IR"/>
+        </w:rPr>
+        <w:t>Functions have to get&lt;name</w:t>
+      </w:r>
+      <w:proofErr w:type="gramStart"/>
+      <w:r>
+        <w:rPr>
+          <w:rFonts w:ascii="Arial" w:hAnsi="Arial" w:cs="Arial"/>
+          <w:color w:val="202122"/>
+          <w:sz w:val="32"/>
+          <w:szCs w:val="32"/>
+          <w:shd w:val="clear" w:color="auto" w:fill="FFFFFF"/>
+          <w:lang w:bidi="fa-IR"/>
+        </w:rPr>
+        <w:t>&gt;</w:t>
+      </w:r>
+      <w:r>
+        <w:rPr>
+          <w:rFonts w:ascii="Arial" w:hAnsi="Arial" w:cs="Arial"/>
+          <w:color w:val="202122"/>
+          <w:sz w:val="32"/>
+          <w:szCs w:val="32"/>
+          <w:shd w:val="clear" w:color="auto" w:fill="FFFFFF"/>
+          <w:lang w:bidi="fa-IR"/>
+        </w:rPr>
+        <w:t>(</w:t>
+      </w:r>
+      <w:proofErr w:type="gramEnd"/>
+      <w:r>
+        <w:rPr>
+          <w:rFonts w:ascii="Arial" w:hAnsi="Arial" w:cs="Arial"/>
+          <w:color w:val="202122"/>
+          <w:sz w:val="32"/>
+          <w:szCs w:val="32"/>
+          <w:shd w:val="clear" w:color="auto" w:fill="FFFFFF"/>
+          <w:lang w:bidi="fa-IR"/>
+        </w:rPr>
+        <w:t>)</w:t>
+      </w:r>
+      <w:r>
+        <w:rPr>
+          <w:rFonts w:ascii="Arial" w:hAnsi="Arial" w:cs="Arial"/>
+          <w:color w:val="202122"/>
+          <w:sz w:val="32"/>
+          <w:szCs w:val="32"/>
+          <w:shd w:val="clear" w:color="auto" w:fill="FFFFFF"/>
+          <w:lang w:bidi="fa-IR"/>
+        </w:rPr>
+        <w:t xml:space="preserve"> pattern extract data from JSON obj and return them in basic types and have a meaningful name and don’t do a sophisticated thing so it is obvious to understand them </w:t>
+      </w:r>
+      <w:r>
+        <w:rPr>
+          <w:rFonts w:ascii="Segoe UI Emoji" w:hAnsi="Segoe UI Emoji" w:cs="Segoe UI Emoji"/>
+          <w:color w:val="202122"/>
+          <w:sz w:val="32"/>
+          <w:szCs w:val="32"/>
+          <w:shd w:val="clear" w:color="auto" w:fill="FFFFFF"/>
+          <w:lang w:bidi="fa-IR"/>
+        </w:rPr>
+        <w:t>😊</w:t>
+      </w:r>
+      <w:r>
+        <w:rPr>
+          <w:rFonts w:ascii="Arial" w:hAnsi="Arial" w:cs="Arial"/>
+          <w:color w:val="202122"/>
+          <w:sz w:val="32"/>
+          <w:szCs w:val="32"/>
+          <w:shd w:val="clear" w:color="auto" w:fill="FFFFFF"/>
+          <w:lang w:bidi="fa-IR"/>
+        </w:rPr>
+        <w:t>.</w:t>
+      </w:r>
+    </w:p>
+    <w:p>
+      <w:pPr>
+        <w:rPr>
+          <w:rFonts w:ascii="Arial" w:hAnsi="Arial" w:cs="Arial"/>
+          <w:color w:val="202122"/>
+          <w:sz w:val="32"/>
+          <w:szCs w:val="32"/>
+          <w:shd w:val="clear" w:color="auto" w:fill="FFFFFF"/>
+          <w:lang w:bidi="fa-IR"/>
+        </w:rPr>
+      </w:pPr>
+      <w:r>
+        <w:rPr>
+          <w:rFonts w:ascii="Arial" w:hAnsi="Arial" w:cs="Arial"/>
+          <w:color w:val="202122"/>
+          <w:sz w:val="32"/>
+          <w:szCs w:val="32"/>
+          <w:shd w:val="clear" w:color="auto" w:fill="FFFFFF"/>
+          <w:lang w:bidi="fa-IR"/>
+        </w:rPr>
+        <w:t xml:space="preserve">For output in the table shape, we have an output Terminal function that prints in the terminal which uses </w:t>
+      </w:r>
+      <w:proofErr w:type="spellStart"/>
+      <w:proofErr w:type="gramStart"/>
+      <w:r>
+        <w:rPr>
+          <w:rFonts w:ascii="Arial" w:hAnsi="Arial" w:cs="Arial"/>
+          <w:color w:val="202122"/>
+          <w:sz w:val="32"/>
+          <w:szCs w:val="32"/>
+          <w:shd w:val="clear" w:color="auto" w:fill="FFFFFF"/>
+          <w:lang w:bidi="fa-IR"/>
+        </w:rPr>
+        <w:t>setw</w:t>
+      </w:r>
+      <w:proofErr w:type="spellEnd"/>
+      <w:r>
+        <w:rPr>
+          <w:rFonts w:ascii="Arial" w:hAnsi="Arial" w:cs="Arial"/>
+          <w:color w:val="202122"/>
+          <w:sz w:val="32"/>
+          <w:szCs w:val="32"/>
+          <w:shd w:val="clear" w:color="auto" w:fill="FFFFFF"/>
+          <w:lang w:bidi="fa-IR"/>
+        </w:rPr>
+        <w:t>(</w:t>
+      </w:r>
+      <w:proofErr w:type="gramEnd"/>
+      <w:r>
+        <w:rPr>
+          <w:rFonts w:ascii="Arial" w:hAnsi="Arial" w:cs="Arial"/>
+          <w:color w:val="202122"/>
+          <w:sz w:val="32"/>
+          <w:szCs w:val="32"/>
+          <w:shd w:val="clear" w:color="auto" w:fill="FFFFFF"/>
+          <w:lang w:bidi="fa-IR"/>
+        </w:rPr>
+        <w:t xml:space="preserve">). it gets a (double, string, or int) type and prints it with </w:t>
+      </w:r>
+      <w:proofErr w:type="gramStart"/>
+      <w:r>
+        <w:rPr>
+          <w:rFonts w:ascii="Arial" w:hAnsi="Arial" w:cs="Arial"/>
+          <w:color w:val="202122"/>
+          <w:sz w:val="32"/>
+          <w:szCs w:val="32"/>
+          <w:shd w:val="clear" w:color="auto" w:fill="FFFFFF"/>
+          <w:lang w:bidi="fa-IR"/>
+        </w:rPr>
+        <w:t>15 character</w:t>
+      </w:r>
+      <w:proofErr w:type="gramEnd"/>
+      <w:r>
+        <w:rPr>
+          <w:rFonts w:ascii="Arial" w:hAnsi="Arial" w:cs="Arial"/>
+          <w:color w:val="202122"/>
+          <w:sz w:val="32"/>
+          <w:szCs w:val="32"/>
+          <w:shd w:val="clear" w:color="auto" w:fill="FFFFFF"/>
+          <w:lang w:bidi="fa-IR"/>
+        </w:rPr>
+        <w:t xml:space="preserve"> length.</w:t>
+      </w:r>
+    </w:p>
+    <w:p>
+      <w:pPr>
+        <w:rPr>
+          <w:rFonts w:ascii="Arial" w:hAnsi="Arial" w:cs="Arial"/>
+          <w:color w:val="202122"/>
+          <w:sz w:val="32"/>
+          <w:szCs w:val="32"/>
+          <w:shd w:val="clear" w:color="auto" w:fill="FFFFFF"/>
+          <w:lang w:bidi="fa-IR"/>
+        </w:rPr>
+      </w:pPr>
     </w:p>
     <w:sectPr>
       <w:pgSz w:w="12240" w:h="15840"/>
@@ -678,6 +1251,35 @@
       <w:contextualSpacing/>
     </w:pPr>
   </w:style>
+  <w:style w:type="character" w:customStyle="1" w:styleId="ipa">
+    <w:name w:val="ipa"/>
+    <w:basedOn w:val="DefaultParagraphFont"/>
+    <w:rsid w:val="00B87458"/>
+  </w:style>
+  <w:style w:type="character" w:styleId="Hyperlink">
+    <w:name w:val="Hyperlink"/>
+    <w:basedOn w:val="DefaultParagraphFont"/>
+    <w:uiPriority w:val="99"/>
+    <w:semiHidden/>
+    <w:unhideWhenUsed/>
+    <w:rsid w:val="00B87458"/>
+    <w:rPr>
+      <w:color w:val="0000FF"/>
+      <w:u w:val="single"/>
+    </w:rPr>
+  </w:style>
+  <w:style w:type="character" w:styleId="FollowedHyperlink">
+    <w:name w:val="FollowedHyperlink"/>
+    <w:basedOn w:val="DefaultParagraphFont"/>
+    <w:uiPriority w:val="99"/>
+    <w:semiHidden/>
+    <w:unhideWhenUsed/>
+    <w:rsid w:val="00B87458"/>
+    <w:rPr>
+      <w:color w:val="954F72" w:themeColor="followedHyperlink"/>
+      <w:u w:val="single"/>
+    </w:rPr>
+  </w:style>
 </w:styles>
 </file>
 

</xml_diff>

<commit_message>
GUI (swing) added little update for report
</commit_message>
<xml_diff>
--- a/Report.docx
+++ b/Report.docx
@@ -93,6 +93,54 @@
           <w:shd w:val="clear" w:color="auto" w:fill="FFFFFF"/>
           <w:lang w:bidi="fa-IR"/>
         </w:rPr>
+        <w:t xml:space="preserve">First </w:t>
+      </w:r>
+      <w:proofErr w:type="spellStart"/>
+      <w:r>
+        <w:rPr>
+          <w:rFonts w:ascii="Arial" w:hAnsi="Arial" w:cs="Arial"/>
+          <w:color w:val="202122"/>
+          <w:sz w:val="32"/>
+          <w:szCs w:val="32"/>
+          <w:shd w:val="clear" w:color="auto" w:fill="FFFFFF"/>
+          <w:lang w:bidi="fa-IR"/>
+        </w:rPr>
+        <w:t>aip</w:t>
+      </w:r>
+      <w:proofErr w:type="spellEnd"/>
+      <w:r>
+        <w:rPr>
+          <w:rFonts w:ascii="Arial" w:hAnsi="Arial" w:cs="Arial"/>
+          <w:color w:val="202122"/>
+          <w:sz w:val="32"/>
+          <w:szCs w:val="32"/>
+          <w:shd w:val="clear" w:color="auto" w:fill="FFFFFF"/>
+          <w:lang w:bidi="fa-IR"/>
+        </w:rPr>
+        <w:t xml:space="preserve"> is an interface for programs to communicate with each other</w:t>
+      </w:r>
+    </w:p>
+    <w:p>
+      <w:pPr>
+        <w:rPr>
+          <w:rFonts w:ascii="Arial" w:hAnsi="Arial" w:cs="Arial"/>
+          <w:color w:val="202122"/>
+          <w:sz w:val="32"/>
+          <w:szCs w:val="32"/>
+          <w:shd w:val="clear" w:color="auto" w:fill="FFFFFF"/>
+          <w:rtl/>
+          <w:lang w:bidi="fa-IR"/>
+        </w:rPr>
+      </w:pPr>
+      <w:r>
+        <w:rPr>
+          <w:rFonts w:ascii="Arial" w:hAnsi="Arial" w:cs="Arial"/>
+          <w:color w:val="202122"/>
+          <w:sz w:val="32"/>
+          <w:szCs w:val="32"/>
+          <w:shd w:val="clear" w:color="auto" w:fill="FFFFFF"/>
+          <w:lang w:bidi="fa-IR"/>
+        </w:rPr>
         <w:t xml:space="preserve">make a URL object that holds our AIP URL address. Then make a connection object and open the connection with the server and put the way of transport to “get” in the final, the </w:t>
       </w:r>
       <w:proofErr w:type="spellStart"/>
@@ -117,7 +165,55 @@
           <w:shd w:val="clear" w:color="auto" w:fill="FFFFFF"/>
           <w:lang w:bidi="fa-IR"/>
         </w:rPr>
-        <w:t xml:space="preserve"> object gets and stores the data stream sent by the servers after that, we use a while loop to convert multi-line data to one line and then return it.</w:t>
+        <w:t xml:space="preserve"> object store the data of that connection. </w:t>
+      </w:r>
+      <w:proofErr w:type="spellStart"/>
+      <w:r>
+        <w:rPr>
+          <w:rFonts w:ascii="Arial" w:hAnsi="Arial" w:cs="Arial"/>
+          <w:color w:val="202122"/>
+          <w:sz w:val="32"/>
+          <w:szCs w:val="32"/>
+          <w:shd w:val="clear" w:color="auto" w:fill="FFFFFF"/>
+          <w:lang w:bidi="fa-IR"/>
+        </w:rPr>
+        <w:t>inputstream</w:t>
+      </w:r>
+      <w:proofErr w:type="spellEnd"/>
+      <w:r>
+        <w:rPr>
+          <w:rFonts w:ascii="Arial" w:hAnsi="Arial" w:cs="Arial"/>
+          <w:color w:val="202122"/>
+          <w:sz w:val="32"/>
+          <w:szCs w:val="32"/>
+          <w:shd w:val="clear" w:color="auto" w:fill="FFFFFF"/>
+          <w:lang w:bidi="fa-IR"/>
+        </w:rPr>
+        <w:t xml:space="preserve"> sent to the stream reader and also buffer just like scanner obj, we use a while loop to read data from buffer with </w:t>
+      </w:r>
+      <w:proofErr w:type="spellStart"/>
+      <w:r>
+        <w:rPr>
+          <w:rFonts w:ascii="Arial" w:hAnsi="Arial" w:cs="Arial"/>
+          <w:color w:val="202122"/>
+          <w:sz w:val="32"/>
+          <w:szCs w:val="32"/>
+          <w:shd w:val="clear" w:color="auto" w:fill="FFFFFF"/>
+          <w:lang w:bidi="fa-IR"/>
+        </w:rPr>
+        <w:t>readLine</w:t>
+      </w:r>
+      <w:proofErr w:type="spellEnd"/>
+      <w:r>
+        <w:rPr>
+          <w:rFonts w:ascii="Arial" w:hAnsi="Arial" w:cs="Arial"/>
+          <w:color w:val="202122"/>
+          <w:sz w:val="32"/>
+          <w:szCs w:val="32"/>
+          <w:shd w:val="clear" w:color="auto" w:fill="FFFFFF"/>
+          <w:lang w:bidi="fa-IR"/>
+        </w:rPr>
+        <w:t>() convert multi-line data to one line and then return it.</w:t>
       </w:r>
     </w:p>
     <w:p>
@@ -316,31 +412,7 @@
           <w:shd w:val="clear" w:color="auto" w:fill="FFFFFF"/>
           <w:lang w:bidi="fa-IR"/>
         </w:rPr>
-        <w:t xml:space="preserve"> in phyton and hash set in java but it was sent with string format and we must convert this string to JSON obj to use it. The JSON obj has methods that return value by getting keys like </w:t>
-      </w:r>
-      <w:proofErr w:type="gramStart"/>
-      <w:r>
-        <w:rPr>
-          <w:rFonts w:ascii="Arial" w:hAnsi="Arial" w:cs="Arial"/>
-          <w:color w:val="202122"/>
-          <w:sz w:val="32"/>
-          <w:szCs w:val="32"/>
-          <w:shd w:val="clear" w:color="auto" w:fill="FFFFFF"/>
-          <w:lang w:bidi="fa-IR"/>
-        </w:rPr>
-        <w:t>get(</w:t>
-      </w:r>
-      <w:proofErr w:type="gramEnd"/>
-      <w:r>
-        <w:rPr>
-          <w:rFonts w:ascii="Arial" w:hAnsi="Arial" w:cs="Arial"/>
-          <w:color w:val="202122"/>
-          <w:sz w:val="32"/>
-          <w:szCs w:val="32"/>
-          <w:shd w:val="clear" w:color="auto" w:fill="FFFFFF"/>
-          <w:lang w:bidi="fa-IR"/>
-        </w:rPr>
-        <w:t xml:space="preserve">), </w:t>
+        <w:t xml:space="preserve"> in phyton and hash set in java but it was sent with string format and we must convert this string to JSON obj to use it. The JSON obj has methods that return value by getting keys like get(), </w:t>
       </w:r>
       <w:proofErr w:type="spellStart"/>
       <w:r>
@@ -434,31 +506,8 @@
           <w:shd w:val="clear" w:color="auto" w:fill="FFFFFF"/>
           <w:lang w:bidi="fa-IR"/>
         </w:rPr>
-        <w:t xml:space="preserve">In this way when we have a </w:t>
-      </w:r>
-      <w:proofErr w:type="gramStart"/>
-      <w:r>
-        <w:rPr>
-          <w:rFonts w:ascii="Arial" w:hAnsi="Arial" w:cs="Arial"/>
-          <w:color w:val="202122"/>
-          <w:sz w:val="32"/>
-          <w:szCs w:val="32"/>
-          <w:shd w:val="clear" w:color="auto" w:fill="FFFFFF"/>
-          <w:lang w:bidi="fa-IR"/>
-        </w:rPr>
-        <w:t>key</w:t>
-      </w:r>
-      <w:proofErr w:type="gramEnd"/>
-      <w:r>
-        <w:rPr>
-          <w:rFonts w:ascii="Arial" w:hAnsi="Arial" w:cs="Arial"/>
-          <w:color w:val="202122"/>
-          <w:sz w:val="32"/>
-          <w:szCs w:val="32"/>
-          <w:shd w:val="clear" w:color="auto" w:fill="FFFFFF"/>
-          <w:lang w:bidi="fa-IR"/>
-        </w:rPr>
-        <w:t xml:space="preserve"> we easily access the data that store in JSON obj.</w:t>
+        <w:lastRenderedPageBreak/>
+        <w:t>In this way when we have a key we easily access the data that store in JSON obj.</w:t>
       </w:r>
     </w:p>
     <w:p>
@@ -540,42 +589,18 @@
           <w:shd w:val="clear" w:color="auto" w:fill="FFFFFF"/>
           <w:lang w:bidi="fa-IR"/>
         </w:rPr>
-        <w:t>Functions have to get&lt;name</w:t>
-      </w:r>
-      <w:proofErr w:type="gramStart"/>
-      <w:r>
-        <w:rPr>
-          <w:rFonts w:ascii="Arial" w:hAnsi="Arial" w:cs="Arial"/>
-          <w:color w:val="202122"/>
-          <w:sz w:val="32"/>
-          <w:szCs w:val="32"/>
-          <w:shd w:val="clear" w:color="auto" w:fill="FFFFFF"/>
-          <w:lang w:bidi="fa-IR"/>
-        </w:rPr>
-        <w:t>&gt;</w:t>
-      </w:r>
-      <w:r>
-        <w:rPr>
-          <w:rFonts w:ascii="Arial" w:hAnsi="Arial" w:cs="Arial"/>
-          <w:color w:val="202122"/>
-          <w:sz w:val="32"/>
-          <w:szCs w:val="32"/>
-          <w:shd w:val="clear" w:color="auto" w:fill="FFFFFF"/>
-          <w:lang w:bidi="fa-IR"/>
-        </w:rPr>
-        <w:t>(</w:t>
-      </w:r>
-      <w:proofErr w:type="gramEnd"/>
-      <w:r>
-        <w:rPr>
-          <w:rFonts w:ascii="Arial" w:hAnsi="Arial" w:cs="Arial"/>
-          <w:color w:val="202122"/>
-          <w:sz w:val="32"/>
-          <w:szCs w:val="32"/>
-          <w:shd w:val="clear" w:color="auto" w:fill="FFFFFF"/>
-          <w:lang w:bidi="fa-IR"/>
-        </w:rPr>
-        <w:t>)</w:t>
+        <w:t>Functions have to get&lt;name&gt;</w:t>
+      </w:r>
+      <w:r>
+        <w:rPr>
+          <w:rFonts w:ascii="Arial" w:hAnsi="Arial" w:cs="Arial"/>
+          <w:color w:val="202122"/>
+          <w:sz w:val="32"/>
+          <w:szCs w:val="32"/>
+          <w:shd w:val="clear" w:color="auto" w:fill="FFFFFF"/>
+          <w:lang w:bidi="fa-IR"/>
+        </w:rPr>
+        <w:t>()</w:t>
       </w:r>
       <w:r>
         <w:rPr>
@@ -634,7 +659,6 @@
         <w:t xml:space="preserve">For output in the table shape, we have an output Terminal function that prints in the terminal which uses </w:t>
       </w:r>
       <w:proofErr w:type="spellStart"/>
-      <w:proofErr w:type="gramStart"/>
       <w:r>
         <w:rPr>
           <w:rFonts w:ascii="Arial" w:hAnsi="Arial" w:cs="Arial"/>
@@ -656,43 +680,7 @@
           <w:shd w:val="clear" w:color="auto" w:fill="FFFFFF"/>
           <w:lang w:bidi="fa-IR"/>
         </w:rPr>
-        <w:t>(</w:t>
-      </w:r>
-      <w:proofErr w:type="gramEnd"/>
-      <w:r>
-        <w:rPr>
-          <w:rFonts w:ascii="Arial" w:hAnsi="Arial" w:cs="Arial"/>
-          <w:color w:val="202122"/>
-          <w:sz w:val="32"/>
-          <w:szCs w:val="32"/>
-          <w:shd w:val="clear" w:color="auto" w:fill="FFFFFF"/>
-          <w:lang w:bidi="fa-IR"/>
-        </w:rPr>
-        <w:t xml:space="preserve">). it gets a (double, string, or int) type and prints it with </w:t>
-      </w:r>
-      <w:proofErr w:type="gramStart"/>
-      <w:r>
-        <w:rPr>
-          <w:rFonts w:ascii="Arial" w:hAnsi="Arial" w:cs="Arial"/>
-          <w:color w:val="202122"/>
-          <w:sz w:val="32"/>
-          <w:szCs w:val="32"/>
-          <w:shd w:val="clear" w:color="auto" w:fill="FFFFFF"/>
-          <w:lang w:bidi="fa-IR"/>
-        </w:rPr>
-        <w:t>15 character</w:t>
-      </w:r>
-      <w:proofErr w:type="gramEnd"/>
-      <w:r>
-        <w:rPr>
-          <w:rFonts w:ascii="Arial" w:hAnsi="Arial" w:cs="Arial"/>
-          <w:color w:val="202122"/>
-          <w:sz w:val="32"/>
-          <w:szCs w:val="32"/>
-          <w:shd w:val="clear" w:color="auto" w:fill="FFFFFF"/>
-          <w:lang w:bidi="fa-IR"/>
-        </w:rPr>
-        <w:t xml:space="preserve"> length.</w:t>
+        <w:t>(). it gets a (double, string, or int) type and prints it with 15 character length.</w:t>
       </w:r>
     </w:p>
     <w:p>

</xml_diff>